<commit_message>
documentos de prueba generados
</commit_message>
<xml_diff>
--- a/Generado/Formulario_Datos_6276106.docx
+++ b/Generado/Formulario_Datos_6276106.docx
@@ -706,17 +706,6 @@
       </w:r>
     </w:p>
     <w:p>
-      <w:pPr>
-        <w:jc w:val="right"/>
-      </w:pPr>
-      <w:r>
-        <w:rPr>
-          <w:sz w:val="22"/>
-        </w:rPr>
-        <w:t>FIRMA</w:t>
-      </w:r>
-    </w:p>
-    <w:p>
       <w:r>
         <w:br w:type="page"/>
       </w:r>
@@ -816,6 +805,35 @@
             </a:graphic>
           </wp:inline>
         </w:drawing>
+      </w:r>
+    </w:p>
+    <w:p/>
+    <w:p/>
+    <w:p/>
+    <w:p>
+      <w:pPr>
+        <w:pStyle w:val="ListBullet"/>
+      </w:pPr>
+      <w:r>
+        <w:rPr>
+          <w:b/>
+          <w:sz w:val="24"/>
+        </w:rPr>
+        <w:t xml:space="preserve">Entrevista realizada por: </w:t>
+      </w:r>
+      <w:r>
+        <w:t>David</w:t>
+      </w:r>
+    </w:p>
+    <w:p>
+      <w:pPr>
+        <w:jc w:val="right"/>
+      </w:pPr>
+      <w:r>
+        <w:rPr>
+          <w:sz w:val="22"/>
+        </w:rPr>
+        <w:t>FIRMA</w:t>
       </w:r>
     </w:p>
     <w:sectPr>

</xml_diff>

<commit_message>
se corrigio el error de la firma para el documento de formulario
</commit_message>
<xml_diff>
--- a/Generado/Formulario_Datos_6276106.docx
+++ b/Generado/Formulario_Datos_6276106.docx
@@ -698,12 +698,6 @@
       <w:pPr>
         <w:jc w:val="right"/>
       </w:pPr>
-      <w:r>
-        <w:rPr>
-          <w:sz w:val="24"/>
-        </w:rPr>
-        <w:t>_________________________</w:t>
-      </w:r>
     </w:p>
     <w:p>
       <w:r>
@@ -823,6 +817,17 @@
       </w:r>
       <w:r>
         <w:t>David</w:t>
+      </w:r>
+    </w:p>
+    <w:p>
+      <w:pPr>
+        <w:jc w:val="right"/>
+      </w:pPr>
+      <w:r>
+        <w:rPr>
+          <w:sz w:val="24"/>
+        </w:rPr>
+        <w:t>_________________________</w:t>
       </w:r>
     </w:p>
     <w:p>

</xml_diff>